<commit_message>
Update MainGUI and integrate Gale and MainGUI
Zhiwei Chu & Fan Hu Commit
</commit_message>
<xml_diff>
--- a/resources/Documentation/Feature Documentation/Natural Language Processing.docx
+++ b/resources/Documentation/Feature Documentation/Natural Language Processing.docx
@@ -125,12 +125,7 @@
     </w:p>
     <w:p>
       <w:r>
-        <w:t>Dictionary – T</w:t>
-      </w:r>
-      <w:bookmarkStart w:id="0" w:name="_GoBack"/>
-      <w:bookmarkEnd w:id="0"/>
-      <w:r>
-        <w:t>he variable type that is created by this class and what is used by the chunker to perform the comparison operations</w:t>
+        <w:t>Dictionary – The variable type that is created by this class and what is used by the chunker to perform the comparison operations</w:t>
       </w:r>
     </w:p>
     <w:p>
@@ -149,6 +144,8 @@
           <w:rFonts w:eastAsiaTheme="minorHAnsi"/>
         </w:rPr>
       </w:pPr>
+      <w:bookmarkStart w:id="0" w:name="_Primary"/>
+      <w:bookmarkEnd w:id="0"/>
       <w:r>
         <w:rPr>
           <w:rFonts w:eastAsiaTheme="minorHAnsi"/>
@@ -185,7 +182,7 @@
     </w:p>
     <w:p>
       <w:r>
-        <w:t>t</w:t>
+        <w:t>Creates an array list of words from the file passed to the constructor, uses the array items to create dictionary entries then adds them to the class dictionary. Prints the number of entries and title of dictionary to the system console for de-bugging purposes.</w:t>
       </w:r>
     </w:p>
     <w:p>
@@ -198,7 +195,7 @@
     </w:p>
     <w:p>
       <w:r>
-        <w:t>t</w:t>
+        <w:t>Reads the file passed in the constructor and creates an array list of strings, each string containing one line of the file. This file must reside in the Resources folder and should have exactly 1 entry per line.</w:t>
       </w:r>
     </w:p>
     <w:p>
@@ -219,7 +216,7 @@
     </w:p>
     <w:p>
       <w:r>
-        <w:t>t</w:t>
+        <w:t>Returns the created dictionary</w:t>
       </w:r>
     </w:p>
     <w:p>
@@ -240,7 +237,7 @@
     </w:p>
     <w:p>
       <w:r>
-        <w:t>t</w:t>
+        <w:t xml:space="preserve">The listen class calls this class to create many exact dictionaries it uses to tag words. </w:t>
       </w:r>
     </w:p>
     <w:p>
@@ -263,21 +260,25 @@
       <w:r>
         <w:t>Dictionaries</w:t>
       </w:r>
-    </w:p>
-    <w:p>
-      <w:proofErr w:type="spellStart"/>
-      <w:r>
-        <w:t>Ner</w:t>
-      </w:r>
-      <w:proofErr w:type="spellEnd"/>
-      <w:r>
-        <w:t xml:space="preserve"> Model Chunker</w:t>
+      <w:r>
+        <w:t xml:space="preserve"> – The exact dictionaries used for per word / phrase tagging populated during constructor call. </w:t>
+      </w:r>
+    </w:p>
+    <w:p>
+      <w:r>
+        <w:t>Ner Model Chunker</w:t>
+      </w:r>
+      <w:r>
+        <w:t xml:space="preserve"> – the Natural Entity Recognition portion of the natural language set. In a future implementation it will be its own class like the Exact Dictionary.  </w:t>
       </w:r>
     </w:p>
     <w:p>
       <w:r>
         <w:t>Speak</w:t>
       </w:r>
+      <w:r>
+        <w:t xml:space="preserve"> – The Speak class of parent gale, while unused It has the potential to be used. </w:t>
+      </w:r>
     </w:p>
     <w:p>
       <w:pPr>
@@ -297,14 +298,15 @@
     </w:p>
     <w:p>
       <w:r>
-        <w:t>The only</w:t>
-      </w:r>
-    </w:p>
-    <w:p>
-      <w:pPr>
-        <w:pStyle w:val="Heading2"/>
-      </w:pPr>
-      <w:r>
+        <w:t>Runs the Fills dictionaries method, populates the NER chunker, assigns the speak. The only argument is the speak class.</w:t>
+      </w:r>
+    </w:p>
+    <w:p>
+      <w:pPr>
+        <w:pStyle w:val="Heading2"/>
+      </w:pPr>
+      <w:r>
+        <w:lastRenderedPageBreak/>
         <w:t>Private Methods</w:t>
       </w:r>
     </w:p>
@@ -318,20 +320,58 @@
     </w:p>
     <w:p>
       <w:r>
-        <w:t>t</w:t>
-      </w:r>
-    </w:p>
-    <w:p>
-      <w:pPr>
-        <w:pStyle w:val="Heading3"/>
-      </w:pPr>
-      <w:r>
-        <w:t>Populate net Chunker</w:t>
-      </w:r>
-    </w:p>
-    <w:p>
-      <w:r>
-        <w:t>t</w:t>
+        <w:t>Takes no arguments, adds the exact dictionaries</w:t>
+      </w:r>
+      <w:r>
+        <w:t xml:space="preserve"> by calling the </w:t>
+      </w:r>
+      <w:hyperlink w:anchor="_Primary" w:history="1">
+        <w:r>
+          <w:rPr>
+            <w:rStyle w:val="Hyperlink"/>
+          </w:rPr>
+          <w:t>exact d</w:t>
+        </w:r>
+        <w:r>
+          <w:rPr>
+            <w:rStyle w:val="Hyperlink"/>
+          </w:rPr>
+          <w:t>i</w:t>
+        </w:r>
+        <w:r>
+          <w:rPr>
+            <w:rStyle w:val="Hyperlink"/>
+          </w:rPr>
+          <w:t>ctionary constructor</w:t>
+        </w:r>
+      </w:hyperlink>
+      <w:r>
+        <w:t xml:space="preserve"> needed for this </w:t>
+      </w:r>
+      <w:r>
+        <w:t xml:space="preserve">current implementation, which are Allergy, Family, Illness, Immunization, and answer. </w:t>
+      </w:r>
+    </w:p>
+    <w:p>
+      <w:pPr>
+        <w:pStyle w:val="Heading3"/>
+      </w:pPr>
+      <w:r>
+        <w:t>Populate ne</w:t>
+      </w:r>
+      <w:r>
+        <w:t>r</w:t>
+      </w:r>
+      <w:r>
+        <w:t xml:space="preserve"> Chunker</w:t>
+      </w:r>
+    </w:p>
+    <w:p>
+      <w:r>
+        <w:t xml:space="preserve">Creates the Natural Entity </w:t>
+      </w:r>
+      <w:r>
+        <w:t xml:space="preserve">Recognition file used for later processing. For now, the implementation simply reads a file and creates the Chunker but I plan for it to more elaborate and less error prone. </w:t>
       </w:r>
     </w:p>
     <w:p>
@@ -344,22 +384,51 @@
     </w:p>
     <w:p>
       <w:r>
-        <w:t>T</w:t>
-      </w:r>
-    </w:p>
-    <w:p>
-      <w:pPr>
-        <w:pStyle w:val="Heading3"/>
-      </w:pPr>
-      <w:r>
-        <w:lastRenderedPageBreak/>
+        <w:t xml:space="preserve">For each word in the sentence it runs the </w:t>
+      </w:r>
+      <w:hyperlink w:anchor="_Tag_Word" w:history="1">
+        <w:r>
+          <w:rPr>
+            <w:rStyle w:val="Hyperlink"/>
+          </w:rPr>
+          <w:t>tag word</w:t>
+        </w:r>
+      </w:hyperlink>
+      <w:r>
+        <w:t xml:space="preserve"> method. It also calls the </w:t>
+      </w:r>
+      <w:hyperlink w:anchor="_Tag_Phrases" w:history="1">
+        <w:r>
+          <w:rPr>
+            <w:rStyle w:val="Hyperlink"/>
+          </w:rPr>
+          <w:t>tag phrases</w:t>
+        </w:r>
+      </w:hyperlink>
+      <w:r>
+        <w:t xml:space="preserve"> method.</w:t>
+      </w:r>
+    </w:p>
+    <w:p>
+      <w:pPr>
+        <w:pStyle w:val="Heading3"/>
+      </w:pPr>
+      <w:bookmarkStart w:id="1" w:name="_Tag_Word"/>
+      <w:bookmarkEnd w:id="1"/>
+      <w:r>
         <w:t>Tag Word</w:t>
       </w:r>
     </w:p>
     <w:p>
-      <w:pPr>
-        <w:pStyle w:val="Heading3"/>
-      </w:pPr>
+      <w:bookmarkStart w:id="2" w:name="_GoBack"/>
+      <w:bookmarkEnd w:id="2"/>
+    </w:p>
+    <w:p>
+      <w:pPr>
+        <w:pStyle w:val="Heading3"/>
+      </w:pPr>
+      <w:bookmarkStart w:id="3" w:name="_Tag_Phrases"/>
+      <w:bookmarkEnd w:id="3"/>
       <w:r>
         <w:t>Tag Phrases</w:t>
       </w:r>
@@ -465,133 +534,6 @@
       <w:proofErr w:type="gramEnd"/>
       <w:r>
         <w:t xml:space="preserve"> Speech</w:t>
-      </w:r>
-    </w:p>
-    <w:p>
-      <w:pPr>
-        <w:pStyle w:val="Heading2"/>
-      </w:pPr>
-      <w:r>
-        <w:t>Constructors</w:t>
-      </w:r>
-    </w:p>
-    <w:p>
-      <w:pPr>
-        <w:pStyle w:val="Heading3"/>
-      </w:pPr>
-      <w:r>
-        <w:t>Primary</w:t>
-      </w:r>
-    </w:p>
-    <w:p>
-      <w:pPr>
-        <w:pStyle w:val="Heading2"/>
-      </w:pPr>
-      <w:r>
-        <w:t>Public Methods</w:t>
-      </w:r>
-    </w:p>
-    <w:p>
-      <w:pPr>
-        <w:pStyle w:val="Heading3"/>
-      </w:pPr>
-      <w:r>
-        <w:t>Mentions</w:t>
-      </w:r>
-    </w:p>
-    <w:p>
-      <w:pPr>
-        <w:pStyle w:val="Heading3"/>
-      </w:pPr>
-      <w:r>
-        <w:t>Get word</w:t>
-      </w:r>
-    </w:p>
-    <w:p>
-      <w:pPr>
-        <w:pStyle w:val="Heading3"/>
-      </w:pPr>
-      <w:r>
-        <w:t>Set word</w:t>
-      </w:r>
-    </w:p>
-    <w:p>
-      <w:pPr>
-        <w:pStyle w:val="Heading3"/>
-      </w:pPr>
-      <w:r>
-        <w:t>Get tags</w:t>
-      </w:r>
-    </w:p>
-    <w:p>
-      <w:pPr>
-        <w:pStyle w:val="Heading3"/>
-      </w:pPr>
-      <w:r>
-        <w:t>Add tag</w:t>
-      </w:r>
-    </w:p>
-    <w:p>
-      <w:pPr>
-        <w:pStyle w:val="Heading3"/>
-      </w:pPr>
-      <w:r>
-        <w:t>Set tags</w:t>
-      </w:r>
-    </w:p>
-    <w:p>
-      <w:pPr>
-        <w:pStyle w:val="Heading3"/>
-      </w:pPr>
-      <w:r>
-        <w:t>Get parts of speech</w:t>
-      </w:r>
-    </w:p>
-    <w:p>
-      <w:pPr>
-        <w:pStyle w:val="Heading3"/>
-      </w:pPr>
-      <w:r>
-        <w:t>Set parts of speech</w:t>
-      </w:r>
-    </w:p>
-    <w:p>
-      <w:pPr>
-        <w:pStyle w:val="Heading2"/>
-      </w:pPr>
-      <w:r>
-        <w:t>Integration Information</w:t>
-      </w:r>
-    </w:p>
-    <w:p>
-      <w:r>
-        <w:t>Sentence</w:t>
-      </w:r>
-    </w:p>
-    <w:p>
-      <w:pPr>
-        <w:pStyle w:val="Heading1"/>
-      </w:pPr>
-      <w:r>
-        <w:t>Phrase</w:t>
-      </w:r>
-    </w:p>
-    <w:p>
-      <w:pPr>
-        <w:pStyle w:val="Heading2"/>
-      </w:pPr>
-      <w:r>
-        <w:t>Class Variables</w:t>
-      </w:r>
-    </w:p>
-    <w:p>
-      <w:r>
-        <w:t>Words in Phrase</w:t>
-      </w:r>
-    </w:p>
-    <w:p>
-      <w:r>
-        <w:t>Tag</w:t>
       </w:r>
     </w:p>
     <w:p>
@@ -624,6 +566,133 @@
         <w:pStyle w:val="Heading3"/>
       </w:pPr>
       <w:r>
+        <w:t>Mentions</w:t>
+      </w:r>
+    </w:p>
+    <w:p>
+      <w:pPr>
+        <w:pStyle w:val="Heading3"/>
+      </w:pPr>
+      <w:r>
+        <w:t>Get word</w:t>
+      </w:r>
+    </w:p>
+    <w:p>
+      <w:pPr>
+        <w:pStyle w:val="Heading3"/>
+      </w:pPr>
+      <w:r>
+        <w:t>Set word</w:t>
+      </w:r>
+    </w:p>
+    <w:p>
+      <w:pPr>
+        <w:pStyle w:val="Heading3"/>
+      </w:pPr>
+      <w:r>
+        <w:t>Get tags</w:t>
+      </w:r>
+    </w:p>
+    <w:p>
+      <w:pPr>
+        <w:pStyle w:val="Heading3"/>
+      </w:pPr>
+      <w:r>
+        <w:t>Add tag</w:t>
+      </w:r>
+    </w:p>
+    <w:p>
+      <w:pPr>
+        <w:pStyle w:val="Heading3"/>
+      </w:pPr>
+      <w:r>
+        <w:t>Set tags</w:t>
+      </w:r>
+    </w:p>
+    <w:p>
+      <w:pPr>
+        <w:pStyle w:val="Heading3"/>
+      </w:pPr>
+      <w:r>
+        <w:t>Get parts of speech</w:t>
+      </w:r>
+    </w:p>
+    <w:p>
+      <w:pPr>
+        <w:pStyle w:val="Heading3"/>
+      </w:pPr>
+      <w:r>
+        <w:t>Set parts of speech</w:t>
+      </w:r>
+    </w:p>
+    <w:p>
+      <w:pPr>
+        <w:pStyle w:val="Heading2"/>
+      </w:pPr>
+      <w:r>
+        <w:t>Integration Information</w:t>
+      </w:r>
+    </w:p>
+    <w:p>
+      <w:r>
+        <w:t>Sentence</w:t>
+      </w:r>
+    </w:p>
+    <w:p>
+      <w:pPr>
+        <w:pStyle w:val="Heading1"/>
+      </w:pPr>
+      <w:r>
+        <w:t>Phrase</w:t>
+      </w:r>
+    </w:p>
+    <w:p>
+      <w:pPr>
+        <w:pStyle w:val="Heading2"/>
+      </w:pPr>
+      <w:r>
+        <w:t>Class Variables</w:t>
+      </w:r>
+    </w:p>
+    <w:p>
+      <w:r>
+        <w:t>Words in Phrase</w:t>
+      </w:r>
+    </w:p>
+    <w:p>
+      <w:r>
+        <w:t>Tag</w:t>
+      </w:r>
+    </w:p>
+    <w:p>
+      <w:pPr>
+        <w:pStyle w:val="Heading2"/>
+      </w:pPr>
+      <w:r>
+        <w:t>Constructors</w:t>
+      </w:r>
+    </w:p>
+    <w:p>
+      <w:pPr>
+        <w:pStyle w:val="Heading3"/>
+      </w:pPr>
+      <w:r>
+        <w:t>Primary</w:t>
+      </w:r>
+    </w:p>
+    <w:p>
+      <w:pPr>
+        <w:pStyle w:val="Heading2"/>
+      </w:pPr>
+      <w:r>
+        <w:t>Public Methods</w:t>
+      </w:r>
+    </w:p>
+    <w:p>
+      <w:pPr>
+        <w:pStyle w:val="Heading3"/>
+      </w:pPr>
+      <w:r>
         <w:t>Get words in phrase</w:t>
       </w:r>
     </w:p>
@@ -695,6 +764,7 @@
         <w:pStyle w:val="Heading2"/>
       </w:pPr>
       <w:r>
+        <w:lastRenderedPageBreak/>
         <w:t>Constructors</w:t>
       </w:r>
     </w:p>
@@ -1434,6 +1504,29 @@
       <w:szCs w:val="24"/>
     </w:rPr>
   </w:style>
+  <w:style w:type="character" w:styleId="Hyperlink">
+    <w:name w:val="Hyperlink"/>
+    <w:basedOn w:val="DefaultParagraphFont"/>
+    <w:uiPriority w:val="99"/>
+    <w:unhideWhenUsed/>
+    <w:rsid w:val="00CF558A"/>
+    <w:rPr>
+      <w:color w:val="0563C1" w:themeColor="hyperlink"/>
+      <w:u w:val="single"/>
+    </w:rPr>
+  </w:style>
+  <w:style w:type="character" w:styleId="FollowedHyperlink">
+    <w:name w:val="FollowedHyperlink"/>
+    <w:basedOn w:val="DefaultParagraphFont"/>
+    <w:uiPriority w:val="99"/>
+    <w:semiHidden/>
+    <w:unhideWhenUsed/>
+    <w:rsid w:val="00CF558A"/>
+    <w:rPr>
+      <w:color w:val="954F72" w:themeColor="followedHyperlink"/>
+      <w:u w:val="single"/>
+    </w:rPr>
+  </w:style>
 </w:styles>
 </file>
 

</xml_diff>